<commit_message>
MDD revision comments updates
</commit_message>
<xml_diff>
--- a/rnrnr/cover_letter.docx
+++ b/rnrnr/cover_letter.docx
@@ -58,7 +58,7 @@
                     </a:prstGeom>
                     <a:extLst>
                       <a:ext uri="{FAA26D3D-D897-4be2-8F04-BA451C77F1D7}">
-                        <ma14:placeholderFlag xmlns="" xmlns:mo="http://schemas.microsoft.com/office/mac/office/2008/main" xmlns:mv="urn:schemas-microsoft-com:mac:vml" xmlns:o="urn:schemas-microsoft-com:office:office" xmlns:v="urn:schemas-microsoft-com:vml" xmlns:w10="urn:schemas-microsoft-com:office:word" xmlns:w="http://schemas.openxmlformats.org/wordprocessingml/2006/main" xmlns:ma14="http://schemas.microsoft.com/office/mac/drawingml/2011/main"/>
+                        <ma14:placeholderFlag xmlns:ma14="http://schemas.microsoft.com/office/mac/drawingml/2011/main" xmlns:w="http://schemas.openxmlformats.org/wordprocessingml/2006/main" xmlns:w10="urn:schemas-microsoft-com:office:word" xmlns:v="urn:schemas-microsoft-com:vml" xmlns:o="urn:schemas-microsoft-com:office:office" xmlns:mv="urn:schemas-microsoft-com:mac:vml" xmlns:mo="http://schemas.microsoft.com/office/mac/office/2008/main" xmlns=""/>
                       </a:ext>
                     </a:extLst>
                   </pic:spPr>
@@ -106,7 +106,10 @@
         <w:t>1</w:t>
       </w:r>
       <w:r>
-        <w:t>0 May</w:t>
+        <w:t>5</w:t>
+      </w:r>
+      <w:r>
+        <w:t xml:space="preserve"> May</w:t>
       </w:r>
       <w:r>
         <w:t xml:space="preserve"> 2021</w:t>
@@ -647,7 +650,38 @@
           <w:color w:val="000000"/>
           <w:shd w:val="clear" w:color="auto" w:fill="FFFFFF"/>
         </w:rPr>
-        <w:t xml:space="preserve"> himself never only shows eye traces. All his figures also show the observed image, especially the famous Figure 109 of the unexpected visitor. Here, most likely, </w:t>
+        <w:t xml:space="preserve"> himself never only shows eye traces. All his figures also show the observed image, especially the famous Figure 109 of the unexpected visitor. Here, most likely, I would be possible to differentiate at least some of the tasks in this figure just from the gaze traces (mainly by checking the overall scattering of fixations), but it gets much easier and at the same time much more interpretable if I know the image and notice that, e.g., in panel 3 (age of people) the observer focuses on the heads, while in panel 5 (clothes of people), the observer focuses more on the bodies. Whenever I think about why the gaze traces in this figure look like they look for a given task, I think "of course the observer looks at these image areas, because they contain the information that is needed to answer the question". It's easy to imagine tasks that would be completely impossible to differentiate purely from gaze data: We just have to make sure that there are two different sorts of objects in the images which follow an identical spatial distribution and have one task be about the first kind of object and the second task about the other kind of object. For example, to follow up on </w:t>
+      </w:r>
+      <w:proofErr w:type="spellStart"/>
+      <w:r>
+        <w:rPr>
+          <w:color w:val="000000"/>
+          <w:shd w:val="clear" w:color="auto" w:fill="FFFFFF"/>
+        </w:rPr>
+        <w:t>Yarbus</w:t>
+      </w:r>
+      <w:proofErr w:type="spellEnd"/>
+      <w:r>
+        <w:rPr>
+          <w:color w:val="000000"/>
+          <w:shd w:val="clear" w:color="auto" w:fill="FFFFFF"/>
+        </w:rPr>
+        <w:t>' tasks, we could ask observers either about the average age of women or the average age of men in the image. Without knowing the observed image (and therefore, whether a given observer looked more at women or men), it should be close to impossible to differentiate these tasks.</w:t>
+      </w:r>
+      <w:r>
+        <w:rPr>
+          <w:color w:val="000000"/>
+          <w:shd w:val="clear" w:color="auto" w:fill="FFFFFF"/>
+        </w:rPr>
+        <w:br/>
+      </w:r>
+      <w:r>
+        <w:rPr>
+          <w:color w:val="000000"/>
+          <w:shd w:val="clear" w:color="auto" w:fill="FFFFFF"/>
+        </w:rPr>
+        <w:br/>
+        <w:t xml:space="preserve">So, in the end I think that for truly understanding how observers approach any of the discussed tasks (i.e., why they behave the way they </w:t>
       </w:r>
       <w:proofErr w:type="gramStart"/>
       <w:r>
@@ -655,185 +689,152 @@
           <w:color w:val="000000"/>
           <w:shd w:val="clear" w:color="auto" w:fill="FFFFFF"/>
         </w:rPr>
+        <w:t>do</w:t>
+      </w:r>
+      <w:proofErr w:type="gramEnd"/>
+      <w:r>
+        <w:rPr>
+          <w:color w:val="000000"/>
+          <w:shd w:val="clear" w:color="auto" w:fill="FFFFFF"/>
+        </w:rPr>
+        <w:t xml:space="preserve"> and which cognitive processes are ongoing), there is no way around taking into account what's in the image. However, I am aware that this would be a major extension of the presented study, which would need substantial additional work for getting access to the relevant image information and therefore might be very hard or even infeasible. I still see value in the present study, i.e., in better understanding how well tasks can be decoded purely from eye movement data without image information. I just think we cannot expect to learn too much about to underlying cognitive processes (except via, e.g., post-hoc analyses of the data). Therefore, I'm fine with leaving a more complete approach combining both eye movement data and image information for future research. But I think even in this case it should be acknowledged in more detail that and how image content will affect gaze traces including in the datasets at hand (unless the authors convince me otherwise, of course), and some reasoning why it is okay to not take this effect into account in the present study (</w:t>
+      </w:r>
+      <w:proofErr w:type="gramStart"/>
+      <w:r>
+        <w:rPr>
+          <w:color w:val="000000"/>
+          <w:shd w:val="clear" w:color="auto" w:fill="FFFFFF"/>
+        </w:rPr>
+        <w:t>e.g.</w:t>
+      </w:r>
+      <w:proofErr w:type="gramEnd"/>
+      <w:r>
+        <w:rPr>
+          <w:color w:val="000000"/>
+          <w:shd w:val="clear" w:color="auto" w:fill="FFFFFF"/>
+        </w:rPr>
+        <w:t xml:space="preserve"> something along the lines of what I wrote above).</w:t>
+      </w:r>
+      <w:r>
+        <w:rPr>
+          <w:color w:val="000000"/>
+          <w:shd w:val="clear" w:color="auto" w:fill="FFFFFF"/>
+        </w:rPr>
+        <w:br/>
+      </w:r>
+    </w:p>
+    <w:p>
+      <w:pPr>
+        <w:rPr>
+          <w:color w:val="4F81BD" w:themeColor="accent1"/>
+          <w:shd w:val="clear" w:color="auto" w:fill="FFFFFF"/>
+        </w:rPr>
+      </w:pPr>
+      <w:r>
+        <w:rPr>
+          <w:color w:val="4F81BD" w:themeColor="accent1"/>
+          <w:shd w:val="clear" w:color="auto" w:fill="FFFFFF"/>
+        </w:rPr>
+        <w:t>Again, we would like to thank the reviewer for taking the time to clarify a point made in the original review.</w:t>
+      </w:r>
+      <w:r>
+        <w:rPr>
+          <w:color w:val="4F81BD" w:themeColor="accent1"/>
+          <w:shd w:val="clear" w:color="auto" w:fill="FFFFFF"/>
+        </w:rPr>
+        <w:t xml:space="preserve"> We tend to agree with the reviewer that the content of the image </w:t>
+      </w:r>
+      <w:r>
+        <w:rPr>
+          <w:color w:val="4F81BD" w:themeColor="accent1"/>
+          <w:shd w:val="clear" w:color="auto" w:fill="FFFFFF"/>
+        </w:rPr>
+        <w:t>can be important to understand and interpret gaze data</w:t>
+      </w:r>
+      <w:r>
+        <w:rPr>
+          <w:color w:val="4F81BD" w:themeColor="accent1"/>
+          <w:shd w:val="clear" w:color="auto" w:fill="FFFFFF"/>
+        </w:rPr>
+        <w:t xml:space="preserve"> with respect to top-down influences on attention.</w:t>
+      </w:r>
+      <w:r>
+        <w:rPr>
+          <w:color w:val="4F81BD" w:themeColor="accent1"/>
+          <w:shd w:val="clear" w:color="auto" w:fill="FFFFFF"/>
+        </w:rPr>
+        <w:t xml:space="preserve"> </w:t>
+      </w:r>
+      <w:r>
+        <w:rPr>
+          <w:color w:val="4F81BD" w:themeColor="accent1"/>
+          <w:shd w:val="clear" w:color="auto" w:fill="FFFFFF"/>
+        </w:rPr>
+        <w:t>In this particular study, w</w:t>
+      </w:r>
+      <w:r>
+        <w:rPr>
+          <w:color w:val="4F81BD" w:themeColor="accent1"/>
+          <w:shd w:val="clear" w:color="auto" w:fill="FFFFFF"/>
+        </w:rPr>
+        <w:t>e did not take into account the image data because the images were randomly assigned to conditions between participants</w:t>
+      </w:r>
+      <w:r>
+        <w:rPr>
+          <w:color w:val="4F81BD" w:themeColor="accent1"/>
+          <w:shd w:val="clear" w:color="auto" w:fill="FFFFFF"/>
+        </w:rPr>
+        <w:t xml:space="preserve"> in both experiments</w:t>
+      </w:r>
+      <w:r>
+        <w:rPr>
+          <w:color w:val="4F81BD" w:themeColor="accent1"/>
+          <w:shd w:val="clear" w:color="auto" w:fill="FFFFFF"/>
+        </w:rPr>
+        <w:t>, a method that should at the very least reduce</w:t>
+      </w:r>
+      <w:r>
+        <w:rPr>
+          <w:color w:val="4F81BD" w:themeColor="accent1"/>
+          <w:shd w:val="clear" w:color="auto" w:fill="FFFFFF"/>
+        </w:rPr>
+        <w:t xml:space="preserve"> any</w:t>
+      </w:r>
+      <w:r>
+        <w:rPr>
+          <w:color w:val="4F81BD" w:themeColor="accent1"/>
+          <w:shd w:val="clear" w:color="auto" w:fill="FFFFFF"/>
+        </w:rPr>
+        <w:t xml:space="preserve"> bias </w:t>
+      </w:r>
+      <w:r>
+        <w:rPr>
+          <w:color w:val="4F81BD" w:themeColor="accent1"/>
+          <w:shd w:val="clear" w:color="auto" w:fill="FFFFFF"/>
+        </w:rPr>
+        <w:t xml:space="preserve">in the eye movement data that was </w:t>
+      </w:r>
+      <w:r>
+        <w:rPr>
+          <w:color w:val="4F81BD" w:themeColor="accent1"/>
+          <w:shd w:val="clear" w:color="auto" w:fill="FFFFFF"/>
+        </w:rPr>
+        <w:t>introduced by</w:t>
+      </w:r>
+      <w:r>
+        <w:rPr>
+          <w:color w:val="4F81BD" w:themeColor="accent1"/>
+          <w:shd w:val="clear" w:color="auto" w:fill="FFFFFF"/>
+        </w:rPr>
+        <w:t xml:space="preserve"> objects or semantic information unique to any individual image. </w:t>
+      </w:r>
+      <w:r>
+        <w:rPr>
+          <w:color w:val="4F81BD" w:themeColor="accent1"/>
+          <w:shd w:val="clear" w:color="auto" w:fill="FFFFFF"/>
+        </w:rPr>
         <w:t>I</w:t>
       </w:r>
-      <w:proofErr w:type="gramEnd"/>
-      <w:r>
-        <w:rPr>
-          <w:color w:val="000000"/>
-          <w:shd w:val="clear" w:color="auto" w:fill="FFFFFF"/>
-        </w:rPr>
-        <w:t xml:space="preserve"> would be possible to differentiate at least some of the tasks in this figure just from the gaze traces (mainly by checking the overall scattering of fixations), but it gets much easier and at the same time much more interpretable if I know the image and notice that, e.g., in panel 3 (age of people) the observer focuses on the heads, while in panel 5 (clothes of people), the observer focuses more on the bodies. Whenever I think about why the gaze traces in this figure look like they look for a given task, I think "of course the observer looks at these image areas, because they contain the information that is needed to answer the question". It's easy to imagine tasks that would be completely impossible to differentiate purely from gaze data: We just have to make sure that there are two different sorts of objects in the images which follow an identical spatial distribution and have one task be about the first kind of object and the second task about the other kind of object. For example, to follow up on </w:t>
-      </w:r>
-      <w:proofErr w:type="spellStart"/>
-      <w:r>
-        <w:rPr>
-          <w:color w:val="000000"/>
-          <w:shd w:val="clear" w:color="auto" w:fill="FFFFFF"/>
-        </w:rPr>
-        <w:t>Yarbus</w:t>
-      </w:r>
-      <w:proofErr w:type="spellEnd"/>
-      <w:r>
-        <w:rPr>
-          <w:color w:val="000000"/>
-          <w:shd w:val="clear" w:color="auto" w:fill="FFFFFF"/>
-        </w:rPr>
-        <w:t>' tasks, we could ask observers either about the average age of women or the average age of men in the image. Without knowing the observed image (and therefore, whether a given observer looked more at women or men), it should be close to impossible to differentiate these tasks.</w:t>
-      </w:r>
-      <w:r>
-        <w:rPr>
-          <w:color w:val="000000"/>
-          <w:shd w:val="clear" w:color="auto" w:fill="FFFFFF"/>
-        </w:rPr>
-        <w:br/>
-      </w:r>
-      <w:r>
-        <w:rPr>
-          <w:color w:val="000000"/>
-          <w:shd w:val="clear" w:color="auto" w:fill="FFFFFF"/>
-        </w:rPr>
-        <w:br/>
-        <w:t xml:space="preserve">So, in the end I think that for truly understanding how observers approach any of the discussed tasks (i.e., why they behave the way they </w:t>
-      </w:r>
-      <w:proofErr w:type="gramStart"/>
-      <w:r>
-        <w:rPr>
-          <w:color w:val="000000"/>
-          <w:shd w:val="clear" w:color="auto" w:fill="FFFFFF"/>
-        </w:rPr>
-        <w:t>do</w:t>
-      </w:r>
-      <w:proofErr w:type="gramEnd"/>
-      <w:r>
-        <w:rPr>
-          <w:color w:val="000000"/>
-          <w:shd w:val="clear" w:color="auto" w:fill="FFFFFF"/>
-        </w:rPr>
-        <w:t xml:space="preserve"> and which cognitive processes are ongoing), there is no way around taking into account what's in the image. However, I am aware that this would be a major extension of the presented study, which would need substantial additional work for getting access to the relevant image information and therefore might be very hard or even infeasible. I still see value in the present study, i.e., in better understanding how well tasks can be decoded purely from eye movement data without image information. I just think we cannot expect to learn too much about to underlying cognitive processes (except via, e.g., post-hoc analyses of the data). Therefore, I'm fine with leaving a more complete approach combining both eye movement data and image information for future research. But I think even in this case it should be acknowledged in more detail that and how image content will affect gaze traces including in the datasets at hand (unless the authors convince me otherwise, of course), and some reasoning why it is okay to not take this effect into account in the present study (</w:t>
-      </w:r>
-      <w:proofErr w:type="gramStart"/>
-      <w:r>
-        <w:rPr>
-          <w:color w:val="000000"/>
-          <w:shd w:val="clear" w:color="auto" w:fill="FFFFFF"/>
-        </w:rPr>
-        <w:t>e.g.</w:t>
-      </w:r>
-      <w:proofErr w:type="gramEnd"/>
-      <w:r>
-        <w:rPr>
-          <w:color w:val="000000"/>
-          <w:shd w:val="clear" w:color="auto" w:fill="FFFFFF"/>
-        </w:rPr>
-        <w:t xml:space="preserve"> something along the lines of what I wrote above).</w:t>
-      </w:r>
-      <w:r>
-        <w:rPr>
-          <w:color w:val="000000"/>
-          <w:shd w:val="clear" w:color="auto" w:fill="FFFFFF"/>
-        </w:rPr>
-        <w:br/>
-      </w:r>
-    </w:p>
-    <w:p>
-      <w:pPr>
-        <w:rPr>
-          <w:color w:val="4F81BD" w:themeColor="accent1"/>
-          <w:shd w:val="clear" w:color="auto" w:fill="FFFFFF"/>
-        </w:rPr>
-      </w:pPr>
-      <w:r>
-        <w:rPr>
-          <w:color w:val="4F81BD" w:themeColor="accent1"/>
-          <w:shd w:val="clear" w:color="auto" w:fill="FFFFFF"/>
-        </w:rPr>
-        <w:t>Again, we would like to thank the reviewer for taking the time to clarify a point made in the original review.</w:t>
-      </w:r>
-      <w:r>
-        <w:rPr>
-          <w:color w:val="4F81BD" w:themeColor="accent1"/>
-          <w:shd w:val="clear" w:color="auto" w:fill="FFFFFF"/>
-        </w:rPr>
-        <w:t xml:space="preserve"> We tend to agree with the reviewer that the content of the image </w:t>
-      </w:r>
-      <w:r>
-        <w:rPr>
-          <w:color w:val="4F81BD" w:themeColor="accent1"/>
-          <w:shd w:val="clear" w:color="auto" w:fill="FFFFFF"/>
-        </w:rPr>
-        <w:t>can be important to understand and interpret gaze data</w:t>
-      </w:r>
-      <w:r>
-        <w:rPr>
-          <w:color w:val="4F81BD" w:themeColor="accent1"/>
-          <w:shd w:val="clear" w:color="auto" w:fill="FFFFFF"/>
-        </w:rPr>
-        <w:t xml:space="preserve"> with respect to top-down influences on attention.</w:t>
-      </w:r>
-      <w:r>
-        <w:rPr>
-          <w:color w:val="4F81BD" w:themeColor="accent1"/>
-          <w:shd w:val="clear" w:color="auto" w:fill="FFFFFF"/>
-        </w:rPr>
-        <w:t xml:space="preserve"> </w:t>
-      </w:r>
-      <w:r>
-        <w:rPr>
-          <w:color w:val="4F81BD" w:themeColor="accent1"/>
-          <w:shd w:val="clear" w:color="auto" w:fill="FFFFFF"/>
-        </w:rPr>
-        <w:t>In this particular study, w</w:t>
-      </w:r>
-      <w:r>
-        <w:rPr>
-          <w:color w:val="4F81BD" w:themeColor="accent1"/>
-          <w:shd w:val="clear" w:color="auto" w:fill="FFFFFF"/>
-        </w:rPr>
-        <w:t>e did not take into account the image data because the images were randomly assigned to conditions between participants</w:t>
-      </w:r>
-      <w:r>
-        <w:rPr>
-          <w:color w:val="4F81BD" w:themeColor="accent1"/>
-          <w:shd w:val="clear" w:color="auto" w:fill="FFFFFF"/>
-        </w:rPr>
-        <w:t xml:space="preserve"> in both experiments</w:t>
-      </w:r>
-      <w:r>
-        <w:rPr>
-          <w:color w:val="4F81BD" w:themeColor="accent1"/>
-          <w:shd w:val="clear" w:color="auto" w:fill="FFFFFF"/>
-        </w:rPr>
-        <w:t xml:space="preserve">, a method that should at the very least reduce bias </w:t>
-      </w:r>
-      <w:r>
-        <w:rPr>
-          <w:color w:val="4F81BD" w:themeColor="accent1"/>
-          <w:shd w:val="clear" w:color="auto" w:fill="FFFFFF"/>
-        </w:rPr>
-        <w:t xml:space="preserve">in the eye movement data that was </w:t>
-      </w:r>
-      <w:r>
-        <w:rPr>
-          <w:color w:val="4F81BD" w:themeColor="accent1"/>
-          <w:shd w:val="clear" w:color="auto" w:fill="FFFFFF"/>
-        </w:rPr>
-        <w:t>introduced by</w:t>
-      </w:r>
-      <w:r>
-        <w:rPr>
-          <w:color w:val="4F81BD" w:themeColor="accent1"/>
-          <w:shd w:val="clear" w:color="auto" w:fill="FFFFFF"/>
-        </w:rPr>
-        <w:t xml:space="preserve"> objects or semantic information unique to any individual image. </w:t>
-      </w:r>
-      <w:r>
-        <w:rPr>
-          <w:color w:val="4F81BD" w:themeColor="accent1"/>
-          <w:shd w:val="clear" w:color="auto" w:fill="FFFFFF"/>
-        </w:rPr>
-        <w:t>I</w:t>
-      </w:r>
       <w:r>
         <w:rPr>
           <w:color w:val="4F81BD" w:themeColor="accent1"/>
@@ -867,7 +868,21 @@
           <w:color w:val="4F81BD" w:themeColor="accent1"/>
           <w:shd w:val="clear" w:color="auto" w:fill="FFFFFF"/>
         </w:rPr>
-        <w:t>lower-level bottom factors associated with the stimulus</w:t>
+        <w:t>lower-level bottom</w:t>
+      </w:r>
+      <w:r>
+        <w:rPr>
+          <w:color w:val="4F81BD" w:themeColor="accent1"/>
+          <w:shd w:val="clear" w:color="auto" w:fill="FFFFFF"/>
+        </w:rPr>
+        <w:t>-up</w:t>
+      </w:r>
+      <w:r>
+        <w:rPr>
+          <w:color w:val="4F81BD" w:themeColor="accent1"/>
+          <w:shd w:val="clear" w:color="auto" w:fill="FFFFFF"/>
+        </w:rPr>
+        <w:t xml:space="preserve"> factors associated with the stimulus</w:t>
       </w:r>
       <w:r>
         <w:rPr>
@@ -988,7 +1003,6 @@
           <w:shd w:val="clear" w:color="auto" w:fill="FFFFFF"/>
         </w:rPr>
       </w:pPr>
-      <w:commentRangeStart w:id="0"/>
       <w:r>
         <w:rPr>
           <w:color w:val="4F81BD" w:themeColor="accent1"/>
@@ -1173,13 +1187,6 @@
         </w:rPr>
         <w:t xml:space="preserve"> </w:t>
       </w:r>
-      <w:commentRangeEnd w:id="0"/>
-      <w:r>
-        <w:rPr>
-          <w:rStyle w:val="CommentReference"/>
-        </w:rPr>
-        <w:commentReference w:id="0"/>
-      </w:r>
     </w:p>
     <w:p>
       <w:pPr>
@@ -1246,61 +1253,43 @@
           <w:color w:val="4F81BD" w:themeColor="accent1"/>
           <w:shd w:val="clear" w:color="auto" w:fill="FFFFFF"/>
         </w:rPr>
-        <w:t xml:space="preserve">urrently, the two approaches result in separate data formats that could be more-or-less suited to the decoding algorithm. For this reason, this approach might necessarily require </w:t>
-      </w:r>
-      <w:proofErr w:type="spellStart"/>
+        <w:t>urrently, the two approaches result in separate data formats that could be more-or-less suited to the decoding algorithm. For this reason, this approach might necessarily require its own line of investigation (a completely new project).</w:t>
+      </w:r>
+      <w:r>
+        <w:rPr>
+          <w:color w:val="4F81BD" w:themeColor="accent1"/>
+          <w:shd w:val="clear" w:color="auto" w:fill="FFFFFF"/>
+        </w:rPr>
+        <w:t xml:space="preserve"> As such</w:t>
+      </w:r>
+      <w:r>
+        <w:rPr>
+          <w:color w:val="4F81BD" w:themeColor="accent1"/>
+          <w:shd w:val="clear" w:color="auto" w:fill="FFFFFF"/>
+        </w:rPr>
+        <w:t xml:space="preserve">, we have not updated the current manuscript with this information, but we </w:t>
+      </w:r>
+      <w:r>
+        <w:rPr>
+          <w:color w:val="4F81BD" w:themeColor="accent1"/>
+          <w:shd w:val="clear" w:color="auto" w:fill="FFFFFF"/>
+        </w:rPr>
+        <w:t xml:space="preserve">fully agree that this would be an interesting avenue for </w:t>
+      </w:r>
       <w:proofErr w:type="gramStart"/>
       <w:r>
         <w:rPr>
           <w:color w:val="4F81BD" w:themeColor="accent1"/>
           <w:shd w:val="clear" w:color="auto" w:fill="FFFFFF"/>
         </w:rPr>
-        <w:t>it’s</w:t>
-      </w:r>
-      <w:proofErr w:type="spellEnd"/>
+        <w:t>investigation, and</w:t>
+      </w:r>
       <w:proofErr w:type="gramEnd"/>
       <w:r>
         <w:rPr>
           <w:color w:val="4F81BD" w:themeColor="accent1"/>
           <w:shd w:val="clear" w:color="auto" w:fill="FFFFFF"/>
         </w:rPr>
-        <w:t xml:space="preserve"> own line of investigation (a completely new project).</w:t>
-      </w:r>
-      <w:r>
-        <w:rPr>
-          <w:color w:val="4F81BD" w:themeColor="accent1"/>
-          <w:shd w:val="clear" w:color="auto" w:fill="FFFFFF"/>
-        </w:rPr>
-        <w:t xml:space="preserve"> As such</w:t>
-      </w:r>
-      <w:r>
-        <w:rPr>
-          <w:color w:val="4F81BD" w:themeColor="accent1"/>
-          <w:shd w:val="clear" w:color="auto" w:fill="FFFFFF"/>
-        </w:rPr>
-        <w:t xml:space="preserve">, we have not updated the current manuscript with this information, but we </w:t>
-      </w:r>
-      <w:r>
-        <w:rPr>
-          <w:color w:val="4F81BD" w:themeColor="accent1"/>
-          <w:shd w:val="clear" w:color="auto" w:fill="FFFFFF"/>
-        </w:rPr>
-        <w:t xml:space="preserve">fully agree that this would be an interesting avenue for </w:t>
-      </w:r>
-      <w:proofErr w:type="gramStart"/>
-      <w:r>
-        <w:rPr>
-          <w:color w:val="4F81BD" w:themeColor="accent1"/>
-          <w:shd w:val="clear" w:color="auto" w:fill="FFFFFF"/>
-        </w:rPr>
-        <w:t>investigation, and</w:t>
-      </w:r>
-      <w:proofErr w:type="gramEnd"/>
-      <w:r>
-        <w:rPr>
-          <w:color w:val="4F81BD" w:themeColor="accent1"/>
-          <w:shd w:val="clear" w:color="auto" w:fill="FFFFFF"/>
-        </w:rPr>
         <w:t xml:space="preserve"> </w:t>
       </w:r>
       <w:r>
@@ -1417,28 +1406,35 @@
           <w:color w:val="4F81BD" w:themeColor="accent1"/>
           <w:shd w:val="clear" w:color="auto" w:fill="FFFFFF"/>
         </w:rPr>
-        <w:t xml:space="preserve">Thank you for the </w:t>
-      </w:r>
-      <w:r>
-        <w:rPr>
-          <w:color w:val="4F81BD" w:themeColor="accent1"/>
-          <w:shd w:val="clear" w:color="auto" w:fill="FFFFFF"/>
-        </w:rPr>
-        <w:t>acknowledgement of our efforts</w:t>
-      </w:r>
-      <w:r>
-        <w:rPr>
-          <w:color w:val="4F81BD" w:themeColor="accent1"/>
-          <w:shd w:val="clear" w:color="auto" w:fill="FFFFFF"/>
-        </w:rPr>
-        <w:t xml:space="preserve">. </w:t>
-      </w:r>
-      <w:r>
-        <w:rPr>
-          <w:color w:val="4F81BD" w:themeColor="accent1"/>
-          <w:shd w:val="clear" w:color="auto" w:fill="FFFFFF"/>
-        </w:rPr>
-        <w:t xml:space="preserve">Although it was not simple or straightforward, we gave our best effort in attempting to find </w:t>
+        <w:t>We would like to thank the reviewer for the acknowledgement of our efforts.</w:t>
+      </w:r>
+      <w:r>
+        <w:rPr>
+          <w:color w:val="4F81BD" w:themeColor="accent1"/>
+          <w:shd w:val="clear" w:color="auto" w:fill="FFFFFF"/>
+        </w:rPr>
+        <w:t xml:space="preserve"> </w:t>
+      </w:r>
+      <w:r>
+        <w:rPr>
+          <w:color w:val="4F81BD" w:themeColor="accent1"/>
+          <w:shd w:val="clear" w:color="auto" w:fill="FFFFFF"/>
+        </w:rPr>
+        <w:t xml:space="preserve">Although </w:t>
+      </w:r>
+      <w:r>
+        <w:rPr>
+          <w:color w:val="4F81BD" w:themeColor="accent1"/>
+          <w:shd w:val="clear" w:color="auto" w:fill="FFFFFF"/>
+        </w:rPr>
+        <w:t>the process</w:t>
+      </w:r>
+      <w:r>
+        <w:rPr>
+          <w:color w:val="4F81BD" w:themeColor="accent1"/>
+          <w:shd w:val="clear" w:color="auto" w:fill="FFFFFF"/>
+        </w:rPr>
+        <w:t xml:space="preserve"> was not simple or straightforward, we gave our best effort in attempting to find </w:t>
       </w:r>
       <w:r>
         <w:rPr>
@@ -1557,21 +1553,84 @@
           <w:color w:val="4F81BD" w:themeColor="accent1"/>
           <w:shd w:val="clear" w:color="auto" w:fill="FFFFFF"/>
         </w:rPr>
-        <w:t>model architecture.</w:t>
-      </w:r>
-      <w:r>
-        <w:rPr>
-          <w:color w:val="000000"/>
-          <w:shd w:val="clear" w:color="auto" w:fill="FFFFFF"/>
-        </w:rPr>
-        <w:br/>
-      </w:r>
-      <w:r>
-        <w:rPr>
-          <w:color w:val="000000"/>
-          <w:shd w:val="clear" w:color="auto" w:fill="FFFFFF"/>
-        </w:rPr>
-        <w:br/>
+        <w:t>model architecture</w:t>
+      </w:r>
+      <w:r>
+        <w:rPr>
+          <w:color w:val="4F81BD" w:themeColor="accent1"/>
+          <w:shd w:val="clear" w:color="auto" w:fill="FFFFFF"/>
+        </w:rPr>
+        <w:t xml:space="preserve">. With the expectation that </w:t>
+      </w:r>
+      <w:r>
+        <w:rPr>
+          <w:color w:val="4F81BD" w:themeColor="accent1"/>
+          <w:shd w:val="clear" w:color="auto" w:fill="FFFFFF"/>
+        </w:rPr>
+        <w:t xml:space="preserve">future readers will also be intrigued by the outcome of this </w:t>
+      </w:r>
+      <w:r>
+        <w:rPr>
+          <w:color w:val="4F81BD" w:themeColor="accent1"/>
+          <w:shd w:val="clear" w:color="auto" w:fill="FFFFFF"/>
+        </w:rPr>
+        <w:t xml:space="preserve">replication analysis, we </w:t>
+      </w:r>
+      <w:r>
+        <w:rPr>
+          <w:color w:val="4F81BD" w:themeColor="accent1"/>
+          <w:shd w:val="clear" w:color="auto" w:fill="FFFFFF"/>
+        </w:rPr>
+        <w:t>took the liberty of adding this caveat to the manuscript</w:t>
+      </w:r>
+      <w:r>
+        <w:rPr>
+          <w:color w:val="4F81BD" w:themeColor="accent1"/>
+          <w:shd w:val="clear" w:color="auto" w:fill="FFFFFF"/>
+        </w:rPr>
+        <w:t xml:space="preserve"> (</w:t>
+      </w:r>
+      <w:r>
+        <w:rPr>
+          <w:color w:val="4F81BD" w:themeColor="accent1"/>
+          <w:shd w:val="clear" w:color="auto" w:fill="FFFFFF"/>
+        </w:rPr>
+        <w:t xml:space="preserve">see </w:t>
+      </w:r>
+      <w:r>
+        <w:rPr>
+          <w:color w:val="4F81BD" w:themeColor="accent1"/>
+          <w:shd w:val="clear" w:color="auto" w:fill="FFFFFF"/>
+        </w:rPr>
+        <w:t>line</w:t>
+      </w:r>
+      <w:r>
+        <w:rPr>
+          <w:color w:val="4F81BD" w:themeColor="accent1"/>
+          <w:shd w:val="clear" w:color="auto" w:fill="FFFFFF"/>
+        </w:rPr>
+        <w:t xml:space="preserve"> 456).</w:t>
+      </w:r>
+      <w:r>
+        <w:rPr>
+          <w:color w:val="000000"/>
+          <w:shd w:val="clear" w:color="auto" w:fill="FFFFFF"/>
+        </w:rPr>
+        <w:br/>
+      </w:r>
+      <w:r>
+        <w:rPr>
+          <w:color w:val="000000"/>
+          <w:shd w:val="clear" w:color="auto" w:fill="FFFFFF"/>
+        </w:rPr>
+        <w:br/>
+      </w:r>
+      <w:r>
+        <w:rPr>
+          <w:color w:val="000000"/>
+          <w:shd w:val="clear" w:color="auto" w:fill="FFFFFF"/>
+        </w:rPr>
+        <w:lastRenderedPageBreak/>
         <w:t># Other points of first review</w:t>
       </w:r>
       <w:r>
@@ -1587,13 +1646,6 @@
           <w:shd w:val="clear" w:color="auto" w:fill="FFFFFF"/>
         </w:rPr>
         <w:br/>
-      </w:r>
-      <w:r>
-        <w:rPr>
-          <w:color w:val="000000"/>
-          <w:shd w:val="clear" w:color="auto" w:fill="FFFFFF"/>
-        </w:rPr>
-        <w:lastRenderedPageBreak/>
         <w:t>I'm happy with the answers to the other points in my first review and I won't go into detail about them</w:t>
       </w:r>
       <w:r>
@@ -1958,7 +2010,7 @@
     </w:p>
     <w:p/>
     <w:sectPr>
-      <w:headerReference w:type="default" r:id="rId12"/>
+      <w:headerReference w:type="default" r:id="rId8"/>
       <w:type w:val="continuous"/>
       <w:pgSz w:w="12240" w:h="15840"/>
       <w:pgMar w:top="576" w:right="864" w:bottom="1152" w:left="864" w:header="720" w:footer="720" w:gutter="0"/>
@@ -1967,45 +2019,6 @@
     </w:sectPr>
   </w:body>
 </w:document>
-</file>
-
-<file path=word/comments.xml><?xml version="1.0" encoding="utf-8"?>
-<w:comments xmlns:wpc="http://schemas.microsoft.com/office/word/2010/wordprocessingCanvas" xmlns:cx="http://schemas.microsoft.com/office/drawing/2014/chartex" xmlns:cx1="http://schemas.microsoft.com/office/drawing/2015/9/8/chartex" xmlns:cx2="http://schemas.microsoft.com/office/drawing/2015/10/21/chartex" xmlns:cx3="http://schemas.microsoft.com/office/drawing/2016/5/9/chartex" xmlns:cx4="http://schemas.microsoft.com/office/drawing/2016/5/10/chartex" xmlns:cx5="http://schemas.microsoft.com/office/drawing/2016/5/11/chartex" xmlns:cx6="http://schemas.microsoft.com/office/drawing/2016/5/12/chartex" xmlns:cx7="http://schemas.microsoft.com/office/drawing/2016/5/13/chartex" xmlns:cx8="http://schemas.microsoft.com/office/drawing/2016/5/14/chartex" xmlns:mc="http://schemas.openxmlformats.org/markup-compatibility/2006" xmlns:aink="http://schemas.microsoft.com/office/drawing/2016/ink" xmlns:am3d="http://schemas.microsoft.com/office/drawing/2017/model3d" xmlns:o="urn:schemas-microsoft-com:office:office" xmlns:r="http://schemas.openxmlformats.org/officeDocument/2006/relationships" xmlns:m="http://schemas.openxmlformats.org/officeDocument/2006/math" xmlns:v="urn:schemas-microsoft-com:vml" xmlns:wp14="http://schemas.microsoft.com/office/word/2010/wordprocessingDrawing" xmlns:wp="http://schemas.openxmlformats.org/drawingml/2006/wordprocessingDrawing" xmlns:w10="urn:schemas-microsoft-com:office:word" xmlns:w="http://schemas.openxmlformats.org/wordprocessingml/2006/main" xmlns:w14="http://schemas.microsoft.com/office/word/2010/wordml" xmlns:w15="http://schemas.microsoft.com/office/word/2012/wordml" xmlns:w16cex="http://schemas.microsoft.com/office/word/2018/wordml/cex" xmlns:w16cid="http://schemas.microsoft.com/office/word/2016/wordml/cid" xmlns:w16="http://schemas.microsoft.com/office/word/2018/wordml" xmlns:w16se="http://schemas.microsoft.com/office/word/2015/wordml/symex" xmlns:wpg="http://schemas.microsoft.com/office/word/2010/wordprocessingGroup" xmlns:wpi="http://schemas.microsoft.com/office/word/2010/wordprocessingInk" xmlns:wne="http://schemas.microsoft.com/office/word/2006/wordml" xmlns:wps="http://schemas.microsoft.com/office/word/2010/wordprocessingShape" mc:Ignorable="w14 w15 w16se w16cid w16 w16cex wp14">
-  <w:comment w:id="0" w:author="Zachary Cole" w:date="2021-05-08T17:16:00Z" w:initials="ZC">
-    <w:p>
-      <w:pPr>
-        <w:pStyle w:val="CommentText"/>
-      </w:pPr>
-      <w:r>
-        <w:rPr>
-          <w:rStyle w:val="CommentReference"/>
-        </w:rPr>
-        <w:annotationRef/>
-      </w:r>
-      <w:r>
-        <w:t>Make this change!</w:t>
-      </w:r>
-    </w:p>
-  </w:comment>
-</w:comments>
-</file>
-
-<file path=word/commentsExtended.xml><?xml version="1.0" encoding="utf-8"?>
-<w15:commentsEx xmlns:wpc="http://schemas.microsoft.com/office/word/2010/wordprocessingCanvas" xmlns:cx="http://schemas.microsoft.com/office/drawing/2014/chartex" xmlns:cx1="http://schemas.microsoft.com/office/drawing/2015/9/8/chartex" xmlns:cx2="http://schemas.microsoft.com/office/drawing/2015/10/21/chartex" xmlns:cx3="http://schemas.microsoft.com/office/drawing/2016/5/9/chartex" xmlns:cx4="http://schemas.microsoft.com/office/drawing/2016/5/10/chartex" xmlns:cx5="http://schemas.microsoft.com/office/drawing/2016/5/11/chartex" xmlns:cx6="http://schemas.microsoft.com/office/drawing/2016/5/12/chartex" xmlns:cx7="http://schemas.microsoft.com/office/drawing/2016/5/13/chartex" xmlns:cx8="http://schemas.microsoft.com/office/drawing/2016/5/14/chartex" xmlns:mc="http://schemas.openxmlformats.org/markup-compatibility/2006" xmlns:aink="http://schemas.microsoft.com/office/drawing/2016/ink" xmlns:am3d="http://schemas.microsoft.com/office/drawing/2017/model3d" xmlns:o="urn:schemas-microsoft-com:office:office" xmlns:r="http://schemas.openxmlformats.org/officeDocument/2006/relationships" xmlns:m="http://schemas.openxmlformats.org/officeDocument/2006/math" xmlns:v="urn:schemas-microsoft-com:vml" xmlns:wp14="http://schemas.microsoft.com/office/word/2010/wordprocessingDrawing" xmlns:wp="http://schemas.openxmlformats.org/drawingml/2006/wordprocessingDrawing" xmlns:w10="urn:schemas-microsoft-com:office:word" xmlns:w="http://schemas.openxmlformats.org/wordprocessingml/2006/main" xmlns:w14="http://schemas.microsoft.com/office/word/2010/wordml" xmlns:w15="http://schemas.microsoft.com/office/word/2012/wordml" xmlns:w16cex="http://schemas.microsoft.com/office/word/2018/wordml/cex" xmlns:w16cid="http://schemas.microsoft.com/office/word/2016/wordml/cid" xmlns:w16="http://schemas.microsoft.com/office/word/2018/wordml" xmlns:w16se="http://schemas.microsoft.com/office/word/2015/wordml/symex" xmlns:wpg="http://schemas.microsoft.com/office/word/2010/wordprocessingGroup" xmlns:wpi="http://schemas.microsoft.com/office/word/2010/wordprocessingInk" xmlns:wne="http://schemas.microsoft.com/office/word/2006/wordml" xmlns:wps="http://schemas.microsoft.com/office/word/2010/wordprocessingShape" mc:Ignorable="w14 w15 w16se w16cid w16 w16cex wp14">
-  <w15:commentEx w15:paraId="16AF7B5F" w15:done="0"/>
-</w15:commentsEx>
-</file>
-
-<file path=word/commentsExtensible.xml><?xml version="1.0" encoding="utf-8"?>
-<w16cex:commentsExtensible xmlns:wpc="http://schemas.microsoft.com/office/word/2010/wordprocessingCanvas" xmlns:cx="http://schemas.microsoft.com/office/drawing/2014/chartex" xmlns:cx1="http://schemas.microsoft.com/office/drawing/2015/9/8/chartex" xmlns:cx2="http://schemas.microsoft.com/office/drawing/2015/10/21/chartex" xmlns:cx3="http://schemas.microsoft.com/office/drawing/2016/5/9/chartex" xmlns:cx4="http://schemas.microsoft.com/office/drawing/2016/5/10/chartex" xmlns:cx5="http://schemas.microsoft.com/office/drawing/2016/5/11/chartex" xmlns:cx6="http://schemas.microsoft.com/office/drawing/2016/5/12/chartex" xmlns:cx7="http://schemas.microsoft.com/office/drawing/2016/5/13/chartex" xmlns:cx8="http://schemas.microsoft.com/office/drawing/2016/5/14/chartex" xmlns:mc="http://schemas.openxmlformats.org/markup-compatibility/2006" xmlns:aink="http://schemas.microsoft.com/office/drawing/2016/ink" xmlns:am3d="http://schemas.microsoft.com/office/drawing/2017/model3d" xmlns:o="urn:schemas-microsoft-com:office:office" xmlns:r="http://schemas.openxmlformats.org/officeDocument/2006/relationships" xmlns:m="http://schemas.openxmlformats.org/officeDocument/2006/math" xmlns:v="urn:schemas-microsoft-com:vml" xmlns:wp14="http://schemas.microsoft.com/office/word/2010/wordprocessingDrawing" xmlns:wp="http://schemas.openxmlformats.org/drawingml/2006/wordprocessingDrawing" xmlns:w10="urn:schemas-microsoft-com:office:word" xmlns:w="http://schemas.openxmlformats.org/wordprocessingml/2006/main" xmlns:w14="http://schemas.microsoft.com/office/word/2010/wordml" xmlns:w15="http://schemas.microsoft.com/office/word/2012/wordml" xmlns:w16cex="http://schemas.microsoft.com/office/word/2018/wordml/cex" xmlns:w16cid="http://schemas.microsoft.com/office/word/2016/wordml/cid" xmlns:w16="http://schemas.microsoft.com/office/word/2018/wordml" xmlns:w16se="http://schemas.microsoft.com/office/word/2015/wordml/symex" xmlns:wpg="http://schemas.microsoft.com/office/word/2010/wordprocessingGroup" xmlns:wpi="http://schemas.microsoft.com/office/word/2010/wordprocessingInk" xmlns:wne="http://schemas.microsoft.com/office/word/2006/wordml" xmlns:wps="http://schemas.microsoft.com/office/word/2010/wordprocessingShape" mc:Ignorable="w14 w15 w16se w16cid w16 w16cex wp14">
-  <w16cex:commentExtensible w16cex:durableId="244145FE" w16cex:dateUtc="2021-05-08T22:16:00Z"/>
-</w16cex:commentsExtensible>
-</file>
-
-<file path=word/commentsIds.xml><?xml version="1.0" encoding="utf-8"?>
-<w16cid:commentsIds xmlns:wpc="http://schemas.microsoft.com/office/word/2010/wordprocessingCanvas" xmlns:cx="http://schemas.microsoft.com/office/drawing/2014/chartex" xmlns:cx1="http://schemas.microsoft.com/office/drawing/2015/9/8/chartex" xmlns:cx2="http://schemas.microsoft.com/office/drawing/2015/10/21/chartex" xmlns:cx3="http://schemas.microsoft.com/office/drawing/2016/5/9/chartex" xmlns:cx4="http://schemas.microsoft.com/office/drawing/2016/5/10/chartex" xmlns:cx5="http://schemas.microsoft.com/office/drawing/2016/5/11/chartex" xmlns:cx6="http://schemas.microsoft.com/office/drawing/2016/5/12/chartex" xmlns:cx7="http://schemas.microsoft.com/office/drawing/2016/5/13/chartex" xmlns:cx8="http://schemas.microsoft.com/office/drawing/2016/5/14/chartex" xmlns:mc="http://schemas.openxmlformats.org/markup-compatibility/2006" xmlns:aink="http://schemas.microsoft.com/office/drawing/2016/ink" xmlns:am3d="http://schemas.microsoft.com/office/drawing/2017/model3d" xmlns:o="urn:schemas-microsoft-com:office:office" xmlns:r="http://schemas.openxmlformats.org/officeDocument/2006/relationships" xmlns:m="http://schemas.openxmlformats.org/officeDocument/2006/math" xmlns:v="urn:schemas-microsoft-com:vml" xmlns:wp14="http://schemas.microsoft.com/office/word/2010/wordprocessingDrawing" xmlns:wp="http://schemas.openxmlformats.org/drawingml/2006/wordprocessingDrawing" xmlns:w10="urn:schemas-microsoft-com:office:word" xmlns:w="http://schemas.openxmlformats.org/wordprocessingml/2006/main" xmlns:w14="http://schemas.microsoft.com/office/word/2010/wordml" xmlns:w15="http://schemas.microsoft.com/office/word/2012/wordml" xmlns:w16cex="http://schemas.microsoft.com/office/word/2018/wordml/cex" xmlns:w16cid="http://schemas.microsoft.com/office/word/2016/wordml/cid" xmlns:w16="http://schemas.microsoft.com/office/word/2018/wordml" xmlns:w16se="http://schemas.microsoft.com/office/word/2015/wordml/symex" xmlns:wpg="http://schemas.microsoft.com/office/word/2010/wordprocessingGroup" xmlns:wpi="http://schemas.microsoft.com/office/word/2010/wordprocessingInk" xmlns:wne="http://schemas.microsoft.com/office/word/2006/wordml" xmlns:wps="http://schemas.microsoft.com/office/word/2010/wordprocessingShape" mc:Ignorable="w14 w15 w16se w16cid w16 w16cex wp14">
-  <w16cid:commentId w16cid:paraId="16AF7B5F" w16cid:durableId="244145FE"/>
-</w16cid:commentsIds>
 </file>
 
 <file path=word/endnotes.xml><?xml version="1.0" encoding="utf-8"?>
@@ -2441,14 +2454,6 @@
     <w:abstractNumId w:val="1"/>
   </w:num>
 </w:numbering>
-</file>
-
-<file path=word/people.xml><?xml version="1.0" encoding="utf-8"?>
-<w15:people xmlns:wpc="http://schemas.microsoft.com/office/word/2010/wordprocessingCanvas" xmlns:cx="http://schemas.microsoft.com/office/drawing/2014/chartex" xmlns:cx1="http://schemas.microsoft.com/office/drawing/2015/9/8/chartex" xmlns:cx2="http://schemas.microsoft.com/office/drawing/2015/10/21/chartex" xmlns:cx3="http://schemas.microsoft.com/office/drawing/2016/5/9/chartex" xmlns:cx4="http://schemas.microsoft.com/office/drawing/2016/5/10/chartex" xmlns:cx5="http://schemas.microsoft.com/office/drawing/2016/5/11/chartex" xmlns:cx6="http://schemas.microsoft.com/office/drawing/2016/5/12/chartex" xmlns:cx7="http://schemas.microsoft.com/office/drawing/2016/5/13/chartex" xmlns:cx8="http://schemas.microsoft.com/office/drawing/2016/5/14/chartex" xmlns:mc="http://schemas.openxmlformats.org/markup-compatibility/2006" xmlns:aink="http://schemas.microsoft.com/office/drawing/2016/ink" xmlns:am3d="http://schemas.microsoft.com/office/drawing/2017/model3d" xmlns:o="urn:schemas-microsoft-com:office:office" xmlns:r="http://schemas.openxmlformats.org/officeDocument/2006/relationships" xmlns:m="http://schemas.openxmlformats.org/officeDocument/2006/math" xmlns:v="urn:schemas-microsoft-com:vml" xmlns:wp14="http://schemas.microsoft.com/office/word/2010/wordprocessingDrawing" xmlns:wp="http://schemas.openxmlformats.org/drawingml/2006/wordprocessingDrawing" xmlns:w10="urn:schemas-microsoft-com:office:word" xmlns:w="http://schemas.openxmlformats.org/wordprocessingml/2006/main" xmlns:w14="http://schemas.microsoft.com/office/word/2010/wordml" xmlns:w15="http://schemas.microsoft.com/office/word/2012/wordml" xmlns:w16cex="http://schemas.microsoft.com/office/word/2018/wordml/cex" xmlns:w16cid="http://schemas.microsoft.com/office/word/2016/wordml/cid" xmlns:w16="http://schemas.microsoft.com/office/word/2018/wordml" xmlns:w16se="http://schemas.microsoft.com/office/word/2015/wordml/symex" xmlns:wpg="http://schemas.microsoft.com/office/word/2010/wordprocessingGroup" xmlns:wpi="http://schemas.microsoft.com/office/word/2010/wordprocessingInk" xmlns:wne="http://schemas.microsoft.com/office/word/2006/wordml" xmlns:wps="http://schemas.microsoft.com/office/word/2010/wordprocessingShape" mc:Ignorable="w14 w15 w16se w16cid w16 w16cex wp14">
-  <w15:person w15:author="Zachary Cole">
-    <w15:presenceInfo w15:providerId="AD" w15:userId="S::zcole2@unl.edu::cda5d2a4-5d23-416a-b513-e8817c13add4"/>
-  </w15:person>
-</w15:people>
 </file>
 
 <file path=word/styles.xml><?xml version="1.0" encoding="utf-8"?>
@@ -2852,6 +2857,7 @@
   <w:style w:type="character" w:default="1" w:styleId="DefaultParagraphFont">
     <w:name w:val="Default Paragraph Font"/>
     <w:uiPriority w:val="1"/>
+    <w:semiHidden/>
     <w:unhideWhenUsed/>
   </w:style>
   <w:style w:type="table" w:default="1" w:styleId="TableNormal">

</xml_diff>